<commit_message>
Hitos y dependencias arregladas
</commit_message>
<xml_diff>
--- a/Apartado 7.docx
+++ b/Apartado 7.docx
@@ -3215,7 +3215,7 @@
           <w:rFonts w:ascii="Cambria" w:hAnsi="Cambria"/>
           <w:color w:val="E97132" w:themeColor="accent2"/>
           <w:sz w:val="36"/>
-          <w:szCs w:val="28"/>
+          <w:szCs w:val="36"/>
         </w:rPr>
       </w:pPr>
       <w:r>
@@ -3223,7 +3223,7 @@
           <w:rFonts w:ascii="Cambria" w:hAnsi="Cambria"/>
           <w:color w:val="E97132" w:themeColor="accent2"/>
           <w:sz w:val="36"/>
-          <w:szCs w:val="28"/>
+          <w:szCs w:val="36"/>
         </w:rPr>
         <w:t xml:space="preserve">7.3. </w:t>
       </w:r>
@@ -3233,7 +3233,7 @@
           <w:rFonts w:ascii="Cambria" w:hAnsi="Cambria"/>
           <w:color w:val="E97132" w:themeColor="accent2"/>
           <w:sz w:val="36"/>
-          <w:szCs w:val="28"/>
+          <w:szCs w:val="36"/>
         </w:rPr>
         <w:t>Dependencias</w:t>
       </w:r>
@@ -3243,7 +3243,7 @@
           <w:rFonts w:ascii="Cambria" w:hAnsi="Cambria"/>
           <w:color w:val="E97132" w:themeColor="accent2"/>
           <w:sz w:val="36"/>
-          <w:szCs w:val="28"/>
+          <w:szCs w:val="36"/>
         </w:rPr>
         <w:t xml:space="preserve"> y </w:t>
       </w:r>
@@ -3253,17 +3253,399 @@
           <w:rFonts w:ascii="Cambria" w:hAnsi="Cambria"/>
           <w:color w:val="E97132" w:themeColor="accent2"/>
           <w:sz w:val="36"/>
-          <w:szCs w:val="28"/>
+          <w:szCs w:val="36"/>
         </w:rPr>
         <w:t>hitos</w:t>
       </w:r>
       <w:proofErr w:type="spellEnd"/>
     </w:p>
     <w:p>
-      <w:r>
-        <w:rPr>
-          <w:rFonts w:ascii="Cambria" w:hAnsi="Cambria"/>
-          <w:sz w:val="24"/>
+      <w:pPr>
+        <w:rPr>
+          <w:rFonts w:ascii="Cambria" w:hAnsi="Cambria"/>
+          <w:sz w:val="24"/>
+          <w:szCs w:val="24"/>
+        </w:rPr>
+      </w:pPr>
+      <w:r>
+        <w:rPr>
+          <w:rFonts w:ascii="Cambria" w:hAnsi="Cambria"/>
+          <w:sz w:val="24"/>
+          <w:szCs w:val="24"/>
+        </w:rPr>
+        <w:t xml:space="preserve">Para </w:t>
+      </w:r>
+      <w:proofErr w:type="spellStart"/>
+      <w:r>
+        <w:rPr>
+          <w:rFonts w:ascii="Cambria" w:hAnsi="Cambria"/>
+          <w:sz w:val="24"/>
+          <w:szCs w:val="24"/>
+        </w:rPr>
+        <w:t>garantizar</w:t>
+      </w:r>
+      <w:proofErr w:type="spellEnd"/>
+      <w:r>
+        <w:rPr>
+          <w:rFonts w:ascii="Cambria" w:hAnsi="Cambria"/>
+          <w:sz w:val="24"/>
+          <w:szCs w:val="24"/>
+        </w:rPr>
+        <w:t xml:space="preserve"> </w:t>
+      </w:r>
+      <w:proofErr w:type="spellStart"/>
+      <w:r>
+        <w:rPr>
+          <w:rFonts w:ascii="Cambria" w:hAnsi="Cambria"/>
+          <w:sz w:val="24"/>
+          <w:szCs w:val="24"/>
+        </w:rPr>
+        <w:t>que</w:t>
+      </w:r>
+      <w:proofErr w:type="spellEnd"/>
+      <w:r>
+        <w:rPr>
+          <w:rFonts w:ascii="Cambria" w:hAnsi="Cambria"/>
+          <w:sz w:val="24"/>
+          <w:szCs w:val="24"/>
+        </w:rPr>
+        <w:t xml:space="preserve"> </w:t>
+      </w:r>
+      <w:proofErr w:type="spellStart"/>
+      <w:r>
+        <w:rPr>
+          <w:rFonts w:ascii="Cambria" w:hAnsi="Cambria"/>
+          <w:sz w:val="24"/>
+          <w:szCs w:val="24"/>
+        </w:rPr>
+        <w:t>el</w:t>
+      </w:r>
+      <w:proofErr w:type="spellEnd"/>
+      <w:r>
+        <w:rPr>
+          <w:rFonts w:ascii="Cambria" w:hAnsi="Cambria"/>
+          <w:sz w:val="24"/>
+          <w:szCs w:val="24"/>
+        </w:rPr>
+        <w:t xml:space="preserve"> </w:t>
+      </w:r>
+      <w:proofErr w:type="spellStart"/>
+      <w:r>
+        <w:rPr>
+          <w:rFonts w:ascii="Cambria" w:hAnsi="Cambria"/>
+          <w:sz w:val="24"/>
+          <w:szCs w:val="24"/>
+        </w:rPr>
+        <w:t>proyecto</w:t>
+      </w:r>
+      <w:proofErr w:type="spellEnd"/>
+      <w:r>
+        <w:rPr>
+          <w:rFonts w:ascii="Cambria" w:hAnsi="Cambria"/>
+          <w:sz w:val="24"/>
+          <w:szCs w:val="24"/>
+        </w:rPr>
+        <w:t xml:space="preserve"> </w:t>
+      </w:r>
+      <w:proofErr w:type="spellStart"/>
+      <w:r>
+        <w:rPr>
+          <w:rFonts w:ascii="Cambria" w:hAnsi="Cambria"/>
+          <w:sz w:val="24"/>
+          <w:szCs w:val="24"/>
+        </w:rPr>
+        <w:t>fluya</w:t>
+      </w:r>
+      <w:proofErr w:type="spellEnd"/>
+      <w:r>
+        <w:rPr>
+          <w:rFonts w:ascii="Cambria" w:hAnsi="Cambria"/>
+          <w:sz w:val="24"/>
+          <w:szCs w:val="24"/>
+        </w:rPr>
+        <w:t xml:space="preserve"> bien, </w:t>
+      </w:r>
+      <w:proofErr w:type="spellStart"/>
+      <w:r>
+        <w:rPr>
+          <w:rFonts w:ascii="Cambria" w:hAnsi="Cambria"/>
+          <w:sz w:val="24"/>
+          <w:szCs w:val="24"/>
+        </w:rPr>
+        <w:t>hemos</w:t>
+      </w:r>
+      <w:proofErr w:type="spellEnd"/>
+      <w:r>
+        <w:rPr>
+          <w:rFonts w:ascii="Cambria" w:hAnsi="Cambria"/>
+          <w:sz w:val="24"/>
+          <w:szCs w:val="24"/>
+        </w:rPr>
+        <w:t xml:space="preserve"> </w:t>
+      </w:r>
+      <w:proofErr w:type="spellStart"/>
+      <w:r>
+        <w:rPr>
+          <w:rFonts w:ascii="Cambria" w:hAnsi="Cambria"/>
+          <w:sz w:val="24"/>
+          <w:szCs w:val="24"/>
+        </w:rPr>
+        <w:t>localizado</w:t>
+      </w:r>
+      <w:proofErr w:type="spellEnd"/>
+      <w:r>
+        <w:rPr>
+          <w:rFonts w:ascii="Cambria" w:hAnsi="Cambria"/>
+          <w:sz w:val="24"/>
+          <w:szCs w:val="24"/>
+        </w:rPr>
+        <w:t xml:space="preserve"> </w:t>
+      </w:r>
+      <w:proofErr w:type="spellStart"/>
+      <w:r>
+        <w:rPr>
+          <w:rFonts w:ascii="Cambria" w:hAnsi="Cambria"/>
+          <w:sz w:val="24"/>
+          <w:szCs w:val="24"/>
+        </w:rPr>
+        <w:t>estas</w:t>
+      </w:r>
+      <w:proofErr w:type="spellEnd"/>
+      <w:r>
+        <w:rPr>
+          <w:rFonts w:ascii="Cambria" w:hAnsi="Cambria"/>
+          <w:sz w:val="24"/>
+          <w:szCs w:val="24"/>
+        </w:rPr>
+        <w:t xml:space="preserve"> </w:t>
+      </w:r>
+      <w:proofErr w:type="spellStart"/>
+      <w:r>
+        <w:rPr>
+          <w:rFonts w:ascii="Cambria" w:hAnsi="Cambria"/>
+          <w:sz w:val="24"/>
+          <w:szCs w:val="24"/>
+        </w:rPr>
+        <w:t>dependencias</w:t>
+      </w:r>
+      <w:proofErr w:type="spellEnd"/>
+      <w:r>
+        <w:rPr>
+          <w:rFonts w:ascii="Cambria" w:hAnsi="Cambria"/>
+          <w:sz w:val="24"/>
+          <w:szCs w:val="24"/>
+        </w:rPr>
+        <w:t xml:space="preserve"> </w:t>
+      </w:r>
+      <w:proofErr w:type="spellStart"/>
+      <w:r>
+        <w:rPr>
+          <w:rFonts w:ascii="Cambria" w:hAnsi="Cambria"/>
+          <w:sz w:val="24"/>
+          <w:szCs w:val="24"/>
+        </w:rPr>
+        <w:t>dentro</w:t>
+      </w:r>
+      <w:proofErr w:type="spellEnd"/>
+      <w:r>
+        <w:rPr>
+          <w:rFonts w:ascii="Cambria" w:hAnsi="Cambria"/>
+          <w:sz w:val="24"/>
+          <w:szCs w:val="24"/>
+        </w:rPr>
+        <w:t xml:space="preserve"> de las </w:t>
+      </w:r>
+      <w:proofErr w:type="spellStart"/>
+      <w:r>
+        <w:rPr>
+          <w:rFonts w:ascii="Cambria" w:hAnsi="Cambria"/>
+          <w:sz w:val="24"/>
+          <w:szCs w:val="24"/>
+        </w:rPr>
+        <w:t>fases</w:t>
+      </w:r>
+      <w:proofErr w:type="spellEnd"/>
+      <w:r>
+        <w:rPr>
+          <w:rFonts w:ascii="Cambria" w:hAnsi="Cambria"/>
+          <w:sz w:val="24"/>
+          <w:szCs w:val="24"/>
+        </w:rPr>
+        <w:t xml:space="preserve"> del </w:t>
+      </w:r>
+      <w:proofErr w:type="spellStart"/>
+      <w:r>
+        <w:rPr>
+          <w:rFonts w:ascii="Cambria" w:hAnsi="Cambria"/>
+          <w:sz w:val="24"/>
+          <w:szCs w:val="24"/>
+        </w:rPr>
+        <w:t>proyecto</w:t>
+      </w:r>
+      <w:proofErr w:type="spellEnd"/>
+      <w:r>
+        <w:rPr>
+          <w:rFonts w:ascii="Cambria" w:hAnsi="Cambria"/>
+          <w:sz w:val="24"/>
+          <w:szCs w:val="24"/>
+        </w:rPr>
+        <w:t>.</w:t>
+      </w:r>
+    </w:p>
+    <w:p>
+      <w:pPr>
+        <w:rPr>
+          <w:rFonts w:ascii="Cambria" w:hAnsi="Cambria"/>
+          <w:sz w:val="24"/>
+          <w:szCs w:val="24"/>
+          <w:lang w:val="es-ES"/>
+        </w:rPr>
+      </w:pPr>
+      <w:r>
+        <w:rPr>
+          <w:rFonts w:ascii="Cambria" w:hAnsi="Cambria"/>
+          <w:sz w:val="24"/>
+          <w:szCs w:val="24"/>
+          <w:lang w:val="es-ES"/>
+        </w:rPr>
+        <w:t xml:space="preserve">Antes de </w:t>
+      </w:r>
+      <w:proofErr w:type="gramStart"/>
+      <w:r>
+        <w:rPr>
+          <w:rFonts w:ascii="Cambria" w:hAnsi="Cambria"/>
+          <w:sz w:val="24"/>
+          <w:szCs w:val="24"/>
+          <w:lang w:val="es-ES"/>
+        </w:rPr>
+        <w:t>nada</w:t>
+      </w:r>
+      <w:proofErr w:type="gramEnd"/>
+      <w:r>
+        <w:rPr>
+          <w:rFonts w:ascii="Cambria" w:hAnsi="Cambria"/>
+          <w:sz w:val="24"/>
+          <w:szCs w:val="24"/>
+          <w:lang w:val="es-ES"/>
+        </w:rPr>
+        <w:t xml:space="preserve"> hay que tener definido el sistema y sus funciones junto con los requisitos. De esto depende la Arquitectura general del proyecto, que es a su vez necesaria para todas las fases del desarrollo.</w:t>
+      </w:r>
+    </w:p>
+    <w:p>
+      <w:pPr>
+        <w:rPr>
+          <w:rFonts w:ascii="Cambria" w:hAnsi="Cambria"/>
+          <w:b/>
+          <w:bCs/>
+          <w:sz w:val="24"/>
+          <w:szCs w:val="24"/>
+          <w:lang w:val="es-ES"/>
+        </w:rPr>
+      </w:pPr>
+      <w:r>
+        <w:rPr>
+          <w:rFonts w:ascii="Cambria" w:hAnsi="Cambria"/>
+          <w:sz w:val="24"/>
+          <w:szCs w:val="24"/>
+          <w:lang w:val="es-ES"/>
+        </w:rPr>
+        <w:t xml:space="preserve">Dentro del desarrollo, la introducción de manos es necesaria para el resto de </w:t>
+      </w:r>
+      <w:proofErr w:type="gramStart"/>
+      <w:r>
+        <w:rPr>
+          <w:rFonts w:ascii="Cambria" w:hAnsi="Cambria"/>
+          <w:sz w:val="24"/>
+          <w:szCs w:val="24"/>
+          <w:lang w:val="es-ES"/>
+        </w:rPr>
+        <w:t>módulos</w:t>
+      </w:r>
+      <w:proofErr w:type="gramEnd"/>
+      <w:r>
+        <w:rPr>
+          <w:rFonts w:ascii="Cambria" w:hAnsi="Cambria"/>
+          <w:sz w:val="24"/>
+          <w:szCs w:val="24"/>
+          <w:lang w:val="es-ES"/>
+        </w:rPr>
+        <w:t xml:space="preserve"> en los que hemos dividido el trabajo, siendo </w:t>
+      </w:r>
+      <w:r>
+        <w:rPr>
+          <w:rFonts w:ascii="Cambria" w:hAnsi="Cambria"/>
+          <w:b/>
+          <w:bCs/>
+          <w:sz w:val="24"/>
+          <w:szCs w:val="24"/>
+          <w:lang w:val="es-ES"/>
+        </w:rPr>
+        <w:t xml:space="preserve">el más relevante y crítico el motor de </w:t>
+      </w:r>
+      <w:proofErr w:type="spellStart"/>
+      <w:r>
+        <w:rPr>
+          <w:rFonts w:ascii="Cambria" w:hAnsi="Cambria"/>
+          <w:b/>
+          <w:bCs/>
+          <w:sz w:val="24"/>
+          <w:szCs w:val="24"/>
+          <w:lang w:val="es-ES"/>
+        </w:rPr>
+        <w:t>recomendacion</w:t>
+      </w:r>
+      <w:proofErr w:type="spellEnd"/>
+      <w:r>
+        <w:rPr>
+          <w:rFonts w:ascii="Cambria" w:hAnsi="Cambria"/>
+          <w:b/>
+          <w:bCs/>
+          <w:sz w:val="24"/>
+          <w:szCs w:val="24"/>
+          <w:lang w:val="es-ES"/>
+        </w:rPr>
+        <w:t xml:space="preserve"> </w:t>
+      </w:r>
+      <w:proofErr w:type="spellStart"/>
+      <w:r>
+        <w:rPr>
+          <w:rFonts w:ascii="Cambria" w:hAnsi="Cambria"/>
+          <w:b/>
+          <w:bCs/>
+          <w:sz w:val="24"/>
+          <w:szCs w:val="24"/>
+          <w:lang w:val="es-ES"/>
+        </w:rPr>
+        <w:t>MonteCarlo</w:t>
+      </w:r>
+      <w:proofErr w:type="spellEnd"/>
+      <w:r>
+        <w:rPr>
+          <w:rFonts w:ascii="Cambria" w:hAnsi="Cambria"/>
+          <w:b/>
+          <w:bCs/>
+          <w:sz w:val="24"/>
+          <w:szCs w:val="24"/>
+          <w:lang w:val="es-ES"/>
+        </w:rPr>
+        <w:t>.</w:t>
+      </w:r>
+    </w:p>
+    <w:p>
+      <w:pPr>
+        <w:rPr>
+          <w:rFonts w:ascii="Cambria" w:hAnsi="Cambria"/>
+          <w:sz w:val="24"/>
+          <w:szCs w:val="24"/>
+        </w:rPr>
+      </w:pPr>
+    </w:p>
+    <w:p>
+      <w:r>
+        <w:rPr>
+          <w:rFonts w:ascii="Cambria" w:hAnsi="Cambria"/>
+          <w:sz w:val="24"/>
+          <w:szCs w:val="24"/>
         </w:rPr>
         <w:t xml:space="preserve">El </w:t>
       </w:r>
@@ -3272,6 +3654,7 @@
         <w:rPr>
           <w:rFonts w:ascii="Cambria" w:hAnsi="Cambria"/>
           <w:sz w:val="24"/>
+          <w:szCs w:val="24"/>
         </w:rPr>
         <w:t>diseño</w:t>
       </w:r>
@@ -3280,14 +3663,16 @@
         <w:rPr>
           <w:rFonts w:ascii="Cambria" w:hAnsi="Cambria"/>
           <w:sz w:val="24"/>
-        </w:rPr>
-        <w:t xml:space="preserve"> </w:t>
-      </w:r>
-      <w:proofErr w:type="spellStart"/>
-      <w:r>
-        <w:rPr>
-          <w:rFonts w:ascii="Cambria" w:hAnsi="Cambria"/>
-          <w:sz w:val="24"/>
+          <w:szCs w:val="24"/>
+        </w:rPr>
+        <w:t xml:space="preserve"> </w:t>
+      </w:r>
+      <w:proofErr w:type="spellStart"/>
+      <w:r>
+        <w:rPr>
+          <w:rFonts w:ascii="Cambria" w:hAnsi="Cambria"/>
+          <w:sz w:val="24"/>
+          <w:szCs w:val="24"/>
         </w:rPr>
         <w:t>depende</w:t>
       </w:r>
@@ -3296,6 +3681,7 @@
         <w:rPr>
           <w:rFonts w:ascii="Cambria" w:hAnsi="Cambria"/>
           <w:sz w:val="24"/>
+          <w:szCs w:val="24"/>
         </w:rPr>
         <w:t xml:space="preserve"> del </w:t>
       </w:r>
@@ -3304,6 +3690,7 @@
         <w:rPr>
           <w:rFonts w:ascii="Cambria" w:hAnsi="Cambria"/>
           <w:sz w:val="24"/>
+          <w:szCs w:val="24"/>
         </w:rPr>
         <w:t>cierre</w:t>
       </w:r>
@@ -3312,6 +3699,7 @@
         <w:rPr>
           <w:rFonts w:ascii="Cambria" w:hAnsi="Cambria"/>
           <w:sz w:val="24"/>
+          <w:szCs w:val="24"/>
         </w:rPr>
         <w:t xml:space="preserve"> del SRS (</w:t>
       </w:r>
@@ -3320,6 +3708,7 @@
         <w:rPr>
           <w:rFonts w:ascii="Cambria" w:hAnsi="Cambria"/>
           <w:sz w:val="24"/>
+          <w:szCs w:val="24"/>
         </w:rPr>
         <w:t>documento</w:t>
       </w:r>
@@ -3328,14 +3717,16 @@
         <w:rPr>
           <w:rFonts w:ascii="Cambria" w:hAnsi="Cambria"/>
           <w:sz w:val="24"/>
-        </w:rPr>
-        <w:t xml:space="preserve"> </w:t>
-      </w:r>
-      <w:proofErr w:type="spellStart"/>
-      <w:r>
-        <w:rPr>
-          <w:rFonts w:ascii="Cambria" w:hAnsi="Cambria"/>
-          <w:sz w:val="24"/>
+          <w:szCs w:val="24"/>
+        </w:rPr>
+        <w:t xml:space="preserve"> </w:t>
+      </w:r>
+      <w:proofErr w:type="spellStart"/>
+      <w:r>
+        <w:rPr>
+          <w:rFonts w:ascii="Cambria" w:hAnsi="Cambria"/>
+          <w:sz w:val="24"/>
+          <w:szCs w:val="24"/>
         </w:rPr>
         <w:t>en</w:t>
       </w:r>
@@ -3344,14 +3735,16 @@
         <w:rPr>
           <w:rFonts w:ascii="Cambria" w:hAnsi="Cambria"/>
           <w:sz w:val="24"/>
-        </w:rPr>
-        <w:t xml:space="preserve"> </w:t>
-      </w:r>
-      <w:proofErr w:type="spellStart"/>
-      <w:r>
-        <w:rPr>
-          <w:rFonts w:ascii="Cambria" w:hAnsi="Cambria"/>
-          <w:sz w:val="24"/>
+          <w:szCs w:val="24"/>
+        </w:rPr>
+        <w:t xml:space="preserve"> </w:t>
+      </w:r>
+      <w:proofErr w:type="spellStart"/>
+      <w:r>
+        <w:rPr>
+          <w:rFonts w:ascii="Cambria" w:hAnsi="Cambria"/>
+          <w:sz w:val="24"/>
+          <w:szCs w:val="24"/>
         </w:rPr>
         <w:t>el</w:t>
       </w:r>
@@ -3360,14 +3753,16 @@
         <w:rPr>
           <w:rFonts w:ascii="Cambria" w:hAnsi="Cambria"/>
           <w:sz w:val="24"/>
-        </w:rPr>
-        <w:t xml:space="preserve"> </w:t>
-      </w:r>
-      <w:proofErr w:type="spellStart"/>
-      <w:r>
-        <w:rPr>
-          <w:rFonts w:ascii="Cambria" w:hAnsi="Cambria"/>
-          <w:sz w:val="24"/>
+          <w:szCs w:val="24"/>
+        </w:rPr>
+        <w:t xml:space="preserve"> </w:t>
+      </w:r>
+      <w:proofErr w:type="spellStart"/>
+      <w:r>
+        <w:rPr>
+          <w:rFonts w:ascii="Cambria" w:hAnsi="Cambria"/>
+          <w:sz w:val="24"/>
+          <w:szCs w:val="24"/>
         </w:rPr>
         <w:t>que</w:t>
       </w:r>
@@ -3376,14 +3771,16 @@
         <w:rPr>
           <w:rFonts w:ascii="Cambria" w:hAnsi="Cambria"/>
           <w:sz w:val="24"/>
-        </w:rPr>
-        <w:t xml:space="preserve"> </w:t>
-      </w:r>
-      <w:proofErr w:type="spellStart"/>
-      <w:r>
-        <w:rPr>
-          <w:rFonts w:ascii="Cambria" w:hAnsi="Cambria"/>
-          <w:sz w:val="24"/>
+          <w:szCs w:val="24"/>
+        </w:rPr>
+        <w:t xml:space="preserve"> </w:t>
+      </w:r>
+      <w:proofErr w:type="spellStart"/>
+      <w:r>
+        <w:rPr>
+          <w:rFonts w:ascii="Cambria" w:hAnsi="Cambria"/>
+          <w:sz w:val="24"/>
+          <w:szCs w:val="24"/>
         </w:rPr>
         <w:t>hemos</w:t>
       </w:r>
@@ -3392,14 +3789,16 @@
         <w:rPr>
           <w:rFonts w:ascii="Cambria" w:hAnsi="Cambria"/>
           <w:sz w:val="24"/>
-        </w:rPr>
-        <w:t xml:space="preserve"> </w:t>
-      </w:r>
-      <w:proofErr w:type="spellStart"/>
-      <w:r>
-        <w:rPr>
-          <w:rFonts w:ascii="Cambria" w:hAnsi="Cambria"/>
-          <w:sz w:val="24"/>
+          <w:szCs w:val="24"/>
+        </w:rPr>
+        <w:t xml:space="preserve"> </w:t>
+      </w:r>
+      <w:proofErr w:type="spellStart"/>
+      <w:r>
+        <w:rPr>
+          <w:rFonts w:ascii="Cambria" w:hAnsi="Cambria"/>
+          <w:sz w:val="24"/>
+          <w:szCs w:val="24"/>
         </w:rPr>
         <w:t>definido</w:t>
       </w:r>
@@ -3408,14 +3807,16 @@
         <w:rPr>
           <w:rFonts w:ascii="Cambria" w:hAnsi="Cambria"/>
           <w:sz w:val="24"/>
-        </w:rPr>
-        <w:t xml:space="preserve"> </w:t>
-      </w:r>
-      <w:proofErr w:type="spellStart"/>
-      <w:r>
-        <w:rPr>
-          <w:rFonts w:ascii="Cambria" w:hAnsi="Cambria"/>
-          <w:sz w:val="24"/>
+          <w:szCs w:val="24"/>
+        </w:rPr>
+        <w:t xml:space="preserve"> </w:t>
+      </w:r>
+      <w:proofErr w:type="spellStart"/>
+      <w:r>
+        <w:rPr>
+          <w:rFonts w:ascii="Cambria" w:hAnsi="Cambria"/>
+          <w:sz w:val="24"/>
+          <w:szCs w:val="24"/>
         </w:rPr>
         <w:t>los</w:t>
       </w:r>
@@ -3424,14 +3825,16 @@
         <w:rPr>
           <w:rFonts w:ascii="Cambria" w:hAnsi="Cambria"/>
           <w:sz w:val="24"/>
-        </w:rPr>
-        <w:t xml:space="preserve"> </w:t>
-      </w:r>
-      <w:proofErr w:type="spellStart"/>
-      <w:r>
-        <w:rPr>
-          <w:rFonts w:ascii="Cambria" w:hAnsi="Cambria"/>
-          <w:sz w:val="24"/>
+          <w:szCs w:val="24"/>
+        </w:rPr>
+        <w:t xml:space="preserve"> </w:t>
+      </w:r>
+      <w:proofErr w:type="spellStart"/>
+      <w:r>
+        <w:rPr>
+          <w:rFonts w:ascii="Cambria" w:hAnsi="Cambria"/>
+          <w:sz w:val="24"/>
+          <w:szCs w:val="24"/>
         </w:rPr>
         <w:t>requisitos</w:t>
       </w:r>
@@ -3440,14 +3843,16 @@
         <w:rPr>
           <w:rFonts w:ascii="Cambria" w:hAnsi="Cambria"/>
           <w:sz w:val="24"/>
-        </w:rPr>
-        <w:t xml:space="preserve"> </w:t>
-      </w:r>
-      <w:proofErr w:type="spellStart"/>
-      <w:r>
-        <w:rPr>
-          <w:rFonts w:ascii="Cambria" w:hAnsi="Cambria"/>
-          <w:sz w:val="24"/>
+          <w:szCs w:val="24"/>
+        </w:rPr>
+        <w:t xml:space="preserve"> </w:t>
+      </w:r>
+      <w:proofErr w:type="spellStart"/>
+      <w:r>
+        <w:rPr>
+          <w:rFonts w:ascii="Cambria" w:hAnsi="Cambria"/>
+          <w:sz w:val="24"/>
+          <w:szCs w:val="24"/>
         </w:rPr>
         <w:t>Apartado</w:t>
       </w:r>
@@ -3456,6 +3861,7 @@
         <w:rPr>
           <w:rFonts w:ascii="Cambria" w:hAnsi="Cambria"/>
           <w:sz w:val="24"/>
+          <w:szCs w:val="24"/>
         </w:rPr>
         <w:t xml:space="preserve"> 5). El </w:t>
       </w:r>
@@ -3464,6 +3870,7 @@
         <w:rPr>
           <w:rFonts w:ascii="Cambria" w:hAnsi="Cambria"/>
           <w:sz w:val="24"/>
+          <w:szCs w:val="24"/>
         </w:rPr>
         <w:t>desarrollo</w:t>
       </w:r>
@@ -3472,6 +3879,7 @@
         <w:rPr>
           <w:rFonts w:ascii="Cambria" w:hAnsi="Cambria"/>
           <w:sz w:val="24"/>
+          <w:szCs w:val="24"/>
         </w:rPr>
         <w:t xml:space="preserve"> se </w:t>
       </w:r>
@@ -3480,6 +3888,7 @@
         <w:rPr>
           <w:rFonts w:ascii="Cambria" w:hAnsi="Cambria"/>
           <w:sz w:val="24"/>
+          <w:szCs w:val="24"/>
         </w:rPr>
         <w:t>inicia</w:t>
       </w:r>
@@ -3488,14 +3897,16 @@
         <w:rPr>
           <w:rFonts w:ascii="Cambria" w:hAnsi="Cambria"/>
           <w:sz w:val="24"/>
-        </w:rPr>
-        <w:t xml:space="preserve"> </w:t>
-      </w:r>
-      <w:proofErr w:type="spellStart"/>
-      <w:r>
-        <w:rPr>
-          <w:rFonts w:ascii="Cambria" w:hAnsi="Cambria"/>
-          <w:sz w:val="24"/>
+          <w:szCs w:val="24"/>
+        </w:rPr>
+        <w:t xml:space="preserve"> </w:t>
+      </w:r>
+      <w:proofErr w:type="spellStart"/>
+      <w:r>
+        <w:rPr>
+          <w:rFonts w:ascii="Cambria" w:hAnsi="Cambria"/>
+          <w:sz w:val="24"/>
+          <w:szCs w:val="24"/>
         </w:rPr>
         <w:t>cuando</w:t>
       </w:r>
@@ -3504,6 +3915,7 @@
         <w:rPr>
           <w:rFonts w:ascii="Cambria" w:hAnsi="Cambria"/>
           <w:sz w:val="24"/>
+          <w:szCs w:val="24"/>
         </w:rPr>
         <w:t xml:space="preserve"> la </w:t>
       </w:r>
@@ -3512,6 +3924,7 @@
         <w:rPr>
           <w:rFonts w:ascii="Cambria" w:hAnsi="Cambria"/>
           <w:sz w:val="24"/>
+          <w:szCs w:val="24"/>
         </w:rPr>
         <w:t>arquitectura</w:t>
       </w:r>
@@ -3520,14 +3933,16 @@
         <w:rPr>
           <w:rFonts w:ascii="Cambria" w:hAnsi="Cambria"/>
           <w:sz w:val="24"/>
-        </w:rPr>
-        <w:t xml:space="preserve"> </w:t>
-      </w:r>
-      <w:proofErr w:type="spellStart"/>
-      <w:r>
-        <w:rPr>
-          <w:rFonts w:ascii="Cambria" w:hAnsi="Cambria"/>
-          <w:sz w:val="24"/>
+          <w:szCs w:val="24"/>
+        </w:rPr>
+        <w:t xml:space="preserve"> </w:t>
+      </w:r>
+      <w:proofErr w:type="spellStart"/>
+      <w:r>
+        <w:rPr>
+          <w:rFonts w:ascii="Cambria" w:hAnsi="Cambria"/>
+          <w:sz w:val="24"/>
+          <w:szCs w:val="24"/>
         </w:rPr>
         <w:t>está</w:t>
       </w:r>
@@ -3536,14 +3951,16 @@
         <w:rPr>
           <w:rFonts w:ascii="Cambria" w:hAnsi="Cambria"/>
           <w:sz w:val="24"/>
-        </w:rPr>
-        <w:t xml:space="preserve"> </w:t>
-      </w:r>
-      <w:proofErr w:type="spellStart"/>
-      <w:r>
-        <w:rPr>
-          <w:rFonts w:ascii="Cambria" w:hAnsi="Cambria"/>
-          <w:sz w:val="24"/>
+          <w:szCs w:val="24"/>
+        </w:rPr>
+        <w:t xml:space="preserve"> </w:t>
+      </w:r>
+      <w:proofErr w:type="spellStart"/>
+      <w:r>
+        <w:rPr>
+          <w:rFonts w:ascii="Cambria" w:hAnsi="Cambria"/>
+          <w:sz w:val="24"/>
+          <w:szCs w:val="24"/>
         </w:rPr>
         <w:t>aprobada</w:t>
       </w:r>
@@ -3552,14 +3969,16 @@
         <w:rPr>
           <w:rFonts w:ascii="Cambria" w:hAnsi="Cambria"/>
           <w:sz w:val="24"/>
-        </w:rPr>
-        <w:t xml:space="preserve"> </w:t>
-      </w:r>
-      <w:proofErr w:type="spellStart"/>
-      <w:r>
-        <w:rPr>
-          <w:rFonts w:ascii="Cambria" w:hAnsi="Cambria"/>
-          <w:sz w:val="24"/>
+          <w:szCs w:val="24"/>
+        </w:rPr>
+        <w:t xml:space="preserve"> </w:t>
+      </w:r>
+      <w:proofErr w:type="spellStart"/>
+      <w:r>
+        <w:rPr>
+          <w:rFonts w:ascii="Cambria" w:hAnsi="Cambria"/>
+          <w:sz w:val="24"/>
+          <w:szCs w:val="24"/>
         </w:rPr>
         <w:t>por</w:t>
       </w:r>
@@ -3568,14 +3987,16 @@
         <w:rPr>
           <w:rFonts w:ascii="Cambria" w:hAnsi="Cambria"/>
           <w:sz w:val="24"/>
-        </w:rPr>
-        <w:t xml:space="preserve"> </w:t>
-      </w:r>
-      <w:proofErr w:type="spellStart"/>
-      <w:r>
-        <w:rPr>
-          <w:rFonts w:ascii="Cambria" w:hAnsi="Cambria"/>
-          <w:sz w:val="24"/>
+          <w:szCs w:val="24"/>
+        </w:rPr>
+        <w:t xml:space="preserve"> </w:t>
+      </w:r>
+      <w:proofErr w:type="spellStart"/>
+      <w:r>
+        <w:rPr>
+          <w:rFonts w:ascii="Cambria" w:hAnsi="Cambria"/>
+          <w:sz w:val="24"/>
+          <w:szCs w:val="24"/>
         </w:rPr>
         <w:t>todos</w:t>
       </w:r>
@@ -3584,14 +4005,16 @@
         <w:rPr>
           <w:rFonts w:ascii="Cambria" w:hAnsi="Cambria"/>
           <w:sz w:val="24"/>
-        </w:rPr>
-        <w:t xml:space="preserve"> </w:t>
-      </w:r>
-      <w:proofErr w:type="spellStart"/>
-      <w:r>
-        <w:rPr>
-          <w:rFonts w:ascii="Cambria" w:hAnsi="Cambria"/>
-          <w:sz w:val="24"/>
+          <w:szCs w:val="24"/>
+        </w:rPr>
+        <w:t xml:space="preserve"> </w:t>
+      </w:r>
+      <w:proofErr w:type="spellStart"/>
+      <w:r>
+        <w:rPr>
+          <w:rFonts w:ascii="Cambria" w:hAnsi="Cambria"/>
+          <w:sz w:val="24"/>
+          <w:szCs w:val="24"/>
         </w:rPr>
         <w:t>los</w:t>
       </w:r>
@@ -3600,14 +4023,16 @@
         <w:rPr>
           <w:rFonts w:ascii="Cambria" w:hAnsi="Cambria"/>
           <w:sz w:val="24"/>
-        </w:rPr>
-        <w:t xml:space="preserve"> </w:t>
-      </w:r>
-      <w:proofErr w:type="spellStart"/>
-      <w:r>
-        <w:rPr>
-          <w:rFonts w:ascii="Cambria" w:hAnsi="Cambria"/>
-          <w:sz w:val="24"/>
+          <w:szCs w:val="24"/>
+        </w:rPr>
+        <w:t xml:space="preserve"> </w:t>
+      </w:r>
+      <w:proofErr w:type="spellStart"/>
+      <w:r>
+        <w:rPr>
+          <w:rFonts w:ascii="Cambria" w:hAnsi="Cambria"/>
+          <w:sz w:val="24"/>
+          <w:szCs w:val="24"/>
         </w:rPr>
         <w:t>miembros</w:t>
       </w:r>
@@ -3616,6 +4041,7 @@
         <w:rPr>
           <w:rFonts w:ascii="Cambria" w:hAnsi="Cambria"/>
           <w:sz w:val="24"/>
+          <w:szCs w:val="24"/>
         </w:rPr>
         <w:t xml:space="preserve"> del </w:t>
       </w:r>
@@ -3624,6 +4050,7 @@
         <w:rPr>
           <w:rFonts w:ascii="Cambria" w:hAnsi="Cambria"/>
           <w:sz w:val="24"/>
+          <w:szCs w:val="24"/>
         </w:rPr>
         <w:t>equipo</w:t>
       </w:r>
@@ -3632,6 +4059,7 @@
         <w:rPr>
           <w:rFonts w:ascii="Cambria" w:hAnsi="Cambria"/>
           <w:sz w:val="24"/>
+          <w:szCs w:val="24"/>
         </w:rPr>
         <w:t xml:space="preserve">. Las </w:t>
       </w:r>
@@ -3640,6 +4068,7 @@
         <w:rPr>
           <w:rFonts w:ascii="Cambria" w:hAnsi="Cambria"/>
           <w:sz w:val="24"/>
+          <w:szCs w:val="24"/>
         </w:rPr>
         <w:t>pruebas</w:t>
       </w:r>
@@ -3648,14 +4077,16 @@
         <w:rPr>
           <w:rFonts w:ascii="Cambria" w:hAnsi="Cambria"/>
           <w:sz w:val="24"/>
-        </w:rPr>
-        <w:t xml:space="preserve"> </w:t>
-      </w:r>
-      <w:proofErr w:type="spellStart"/>
-      <w:r>
-        <w:rPr>
-          <w:rFonts w:ascii="Cambria" w:hAnsi="Cambria"/>
-          <w:sz w:val="24"/>
+          <w:szCs w:val="24"/>
+        </w:rPr>
+        <w:t xml:space="preserve"> </w:t>
+      </w:r>
+      <w:proofErr w:type="spellStart"/>
+      <w:r>
+        <w:rPr>
+          <w:rFonts w:ascii="Cambria" w:hAnsi="Cambria"/>
+          <w:sz w:val="24"/>
+          <w:szCs w:val="24"/>
         </w:rPr>
         <w:t>requieren</w:t>
       </w:r>
@@ -3664,14 +4095,16 @@
         <w:rPr>
           <w:rFonts w:ascii="Cambria" w:hAnsi="Cambria"/>
           <w:sz w:val="24"/>
-        </w:rPr>
-        <w:t xml:space="preserve"> </w:t>
-      </w:r>
-      <w:proofErr w:type="spellStart"/>
-      <w:r>
-        <w:rPr>
-          <w:rFonts w:ascii="Cambria" w:hAnsi="Cambria"/>
-          <w:sz w:val="24"/>
+          <w:szCs w:val="24"/>
+        </w:rPr>
+        <w:t xml:space="preserve"> </w:t>
+      </w:r>
+      <w:proofErr w:type="spellStart"/>
+      <w:r>
+        <w:rPr>
+          <w:rFonts w:ascii="Cambria" w:hAnsi="Cambria"/>
+          <w:sz w:val="24"/>
+          <w:szCs w:val="24"/>
         </w:rPr>
         <w:t>que</w:t>
       </w:r>
@@ -3680,14 +4113,16 @@
         <w:rPr>
           <w:rFonts w:ascii="Cambria" w:hAnsi="Cambria"/>
           <w:sz w:val="24"/>
-        </w:rPr>
-        <w:t xml:space="preserve"> </w:t>
-      </w:r>
-      <w:proofErr w:type="spellStart"/>
-      <w:r>
-        <w:rPr>
-          <w:rFonts w:ascii="Cambria" w:hAnsi="Cambria"/>
-          <w:sz w:val="24"/>
+          <w:szCs w:val="24"/>
+        </w:rPr>
+        <w:t xml:space="preserve"> </w:t>
+      </w:r>
+      <w:proofErr w:type="spellStart"/>
+      <w:r>
+        <w:rPr>
+          <w:rFonts w:ascii="Cambria" w:hAnsi="Cambria"/>
+          <w:sz w:val="24"/>
+          <w:szCs w:val="24"/>
         </w:rPr>
         <w:t>los</w:t>
       </w:r>
@@ -3696,14 +4131,16 @@
         <w:rPr>
           <w:rFonts w:ascii="Cambria" w:hAnsi="Cambria"/>
           <w:sz w:val="24"/>
-        </w:rPr>
-        <w:t xml:space="preserve"> </w:t>
-      </w:r>
-      <w:proofErr w:type="spellStart"/>
-      <w:r>
-        <w:rPr>
-          <w:rFonts w:ascii="Cambria" w:hAnsi="Cambria"/>
-          <w:sz w:val="24"/>
+          <w:szCs w:val="24"/>
+        </w:rPr>
+        <w:t xml:space="preserve"> </w:t>
+      </w:r>
+      <w:proofErr w:type="spellStart"/>
+      <w:r>
+        <w:rPr>
+          <w:rFonts w:ascii="Cambria" w:hAnsi="Cambria"/>
+          <w:sz w:val="24"/>
+          <w:szCs w:val="24"/>
         </w:rPr>
         <w:t>módulos</w:t>
       </w:r>
@@ -3712,14 +4149,16 @@
         <w:rPr>
           <w:rFonts w:ascii="Cambria" w:hAnsi="Cambria"/>
           <w:sz w:val="24"/>
-        </w:rPr>
-        <w:t xml:space="preserve"> </w:t>
-      </w:r>
-      <w:proofErr w:type="spellStart"/>
-      <w:r>
-        <w:rPr>
-          <w:rFonts w:ascii="Cambria" w:hAnsi="Cambria"/>
-          <w:sz w:val="24"/>
+          <w:szCs w:val="24"/>
+        </w:rPr>
+        <w:t xml:space="preserve"> </w:t>
+      </w:r>
+      <w:proofErr w:type="spellStart"/>
+      <w:r>
+        <w:rPr>
+          <w:rFonts w:ascii="Cambria" w:hAnsi="Cambria"/>
+          <w:sz w:val="24"/>
+          <w:szCs w:val="24"/>
         </w:rPr>
         <w:t>estén</w:t>
       </w:r>
@@ -3728,14 +4167,16 @@
         <w:rPr>
           <w:rFonts w:ascii="Cambria" w:hAnsi="Cambria"/>
           <w:sz w:val="24"/>
-        </w:rPr>
-        <w:t xml:space="preserve"> </w:t>
-      </w:r>
-      <w:proofErr w:type="spellStart"/>
-      <w:r>
-        <w:rPr>
-          <w:rFonts w:ascii="Cambria" w:hAnsi="Cambria"/>
-          <w:sz w:val="24"/>
+          <w:szCs w:val="24"/>
+        </w:rPr>
+        <w:t xml:space="preserve"> </w:t>
+      </w:r>
+      <w:proofErr w:type="spellStart"/>
+      <w:r>
+        <w:rPr>
+          <w:rFonts w:ascii="Cambria" w:hAnsi="Cambria"/>
+          <w:sz w:val="24"/>
+          <w:szCs w:val="24"/>
         </w:rPr>
         <w:t>integrados</w:t>
       </w:r>
@@ -3744,6 +4185,7 @@
         <w:rPr>
           <w:rFonts w:ascii="Cambria" w:hAnsi="Cambria"/>
           <w:sz w:val="24"/>
+          <w:szCs w:val="24"/>
         </w:rPr>
         <w:t xml:space="preserve">. La </w:t>
       </w:r>
@@ -3752,6 +4194,7 @@
         <w:rPr>
           <w:rFonts w:ascii="Cambria" w:hAnsi="Cambria"/>
           <w:sz w:val="24"/>
+          <w:szCs w:val="24"/>
         </w:rPr>
         <w:t>presentación</w:t>
       </w:r>
@@ -3760,6 +4203,7 @@
         <w:rPr>
           <w:rFonts w:ascii="Cambria" w:hAnsi="Cambria"/>
           <w:sz w:val="24"/>
+          <w:szCs w:val="24"/>
         </w:rPr>
         <w:t xml:space="preserve"> final se </w:t>
       </w:r>
@@ -3768,6 +4212,7 @@
         <w:rPr>
           <w:rFonts w:ascii="Cambria" w:hAnsi="Cambria"/>
           <w:sz w:val="24"/>
+          <w:szCs w:val="24"/>
         </w:rPr>
         <w:t>realiza</w:t>
       </w:r>
@@ -3776,6 +4221,7 @@
         <w:rPr>
           <w:rFonts w:ascii="Cambria" w:hAnsi="Cambria"/>
           <w:sz w:val="24"/>
+          <w:szCs w:val="24"/>
         </w:rPr>
         <w:t xml:space="preserve"> solo con la </w:t>
       </w:r>
@@ -3784,6 +4230,7 @@
         <w:rPr>
           <w:rFonts w:ascii="Cambria" w:hAnsi="Cambria"/>
           <w:sz w:val="24"/>
+          <w:szCs w:val="24"/>
         </w:rPr>
         <w:t>versión</w:t>
       </w:r>
@@ -3792,14 +4239,16 @@
         <w:rPr>
           <w:rFonts w:ascii="Cambria" w:hAnsi="Cambria"/>
           <w:sz w:val="24"/>
-        </w:rPr>
-        <w:t xml:space="preserve"> </w:t>
-      </w:r>
-      <w:proofErr w:type="spellStart"/>
-      <w:r>
-        <w:rPr>
-          <w:rFonts w:ascii="Cambria" w:hAnsi="Cambria"/>
-          <w:sz w:val="24"/>
+          <w:szCs w:val="24"/>
+        </w:rPr>
+        <w:t xml:space="preserve"> </w:t>
+      </w:r>
+      <w:proofErr w:type="spellStart"/>
+      <w:r>
+        <w:rPr>
+          <w:rFonts w:ascii="Cambria" w:hAnsi="Cambria"/>
+          <w:sz w:val="24"/>
+          <w:szCs w:val="24"/>
         </w:rPr>
         <w:t>estable</w:t>
       </w:r>
@@ -3808,6 +4257,7 @@
         <w:rPr>
           <w:rFonts w:ascii="Cambria" w:hAnsi="Cambria"/>
           <w:sz w:val="24"/>
+          <w:szCs w:val="24"/>
         </w:rPr>
         <w:t xml:space="preserve"> del </w:t>
       </w:r>
@@ -3816,6 +4266,7 @@
         <w:rPr>
           <w:rFonts w:ascii="Cambria" w:hAnsi="Cambria"/>
           <w:sz w:val="24"/>
+          <w:szCs w:val="24"/>
         </w:rPr>
         <w:t>sistema</w:t>
       </w:r>
@@ -3824,8 +4275,647 @@
         <w:rPr>
           <w:rFonts w:ascii="Cambria" w:hAnsi="Cambria"/>
           <w:sz w:val="24"/>
+          <w:szCs w:val="24"/>
         </w:rPr>
         <w:t>.</w:t>
+      </w:r>
+    </w:p>
+    <w:p>
+      <w:pPr>
+        <w:rPr>
+          <w:rFonts w:ascii="Cambria" w:hAnsi="Cambria"/>
+          <w:sz w:val="24"/>
+          <w:szCs w:val="24"/>
+        </w:rPr>
+      </w:pPr>
+      <w:r>
+        <w:rPr>
+          <w:rFonts w:ascii="Cambria" w:hAnsi="Cambria"/>
+          <w:sz w:val="24"/>
+          <w:szCs w:val="24"/>
+        </w:rPr>
+        <w:t xml:space="preserve">Podemos </w:t>
+      </w:r>
+      <w:proofErr w:type="spellStart"/>
+      <w:r>
+        <w:rPr>
+          <w:rFonts w:ascii="Cambria" w:hAnsi="Cambria"/>
+          <w:sz w:val="24"/>
+          <w:szCs w:val="24"/>
+        </w:rPr>
+        <w:t>dividir</w:t>
+      </w:r>
+      <w:proofErr w:type="spellEnd"/>
+      <w:r>
+        <w:rPr>
+          <w:rFonts w:ascii="Cambria" w:hAnsi="Cambria"/>
+          <w:sz w:val="24"/>
+          <w:szCs w:val="24"/>
+        </w:rPr>
+        <w:t xml:space="preserve"> a </w:t>
+      </w:r>
+      <w:proofErr w:type="spellStart"/>
+      <w:r>
+        <w:rPr>
+          <w:rFonts w:ascii="Cambria" w:hAnsi="Cambria"/>
+          <w:sz w:val="24"/>
+          <w:szCs w:val="24"/>
+        </w:rPr>
+        <w:t>su</w:t>
+      </w:r>
+      <w:proofErr w:type="spellEnd"/>
+      <w:r>
+        <w:rPr>
+          <w:rFonts w:ascii="Cambria" w:hAnsi="Cambria"/>
+          <w:sz w:val="24"/>
+          <w:szCs w:val="24"/>
+        </w:rPr>
+        <w:t xml:space="preserve"> </w:t>
+      </w:r>
+      <w:proofErr w:type="spellStart"/>
+      <w:r>
+        <w:rPr>
+          <w:rFonts w:ascii="Cambria" w:hAnsi="Cambria"/>
+          <w:sz w:val="24"/>
+          <w:szCs w:val="24"/>
+        </w:rPr>
+        <w:t>vez</w:t>
+      </w:r>
+      <w:proofErr w:type="spellEnd"/>
+      <w:r>
+        <w:rPr>
+          <w:rFonts w:ascii="Cambria" w:hAnsi="Cambria"/>
+          <w:sz w:val="24"/>
+          <w:szCs w:val="24"/>
+        </w:rPr>
+        <w:t xml:space="preserve"> </w:t>
+      </w:r>
+      <w:proofErr w:type="spellStart"/>
+      <w:r>
+        <w:rPr>
+          <w:rFonts w:ascii="Cambria" w:hAnsi="Cambria"/>
+          <w:sz w:val="24"/>
+          <w:szCs w:val="24"/>
+        </w:rPr>
+        <w:t>en</w:t>
+      </w:r>
+      <w:proofErr w:type="spellEnd"/>
+      <w:r>
+        <w:rPr>
+          <w:rFonts w:ascii="Cambria" w:hAnsi="Cambria"/>
+          <w:sz w:val="24"/>
+          <w:szCs w:val="24"/>
+        </w:rPr>
+        <w:t xml:space="preserve"> </w:t>
+      </w:r>
+      <w:proofErr w:type="spellStart"/>
+      <w:r>
+        <w:rPr>
+          <w:rFonts w:ascii="Cambria" w:hAnsi="Cambria"/>
+          <w:sz w:val="24"/>
+          <w:szCs w:val="24"/>
+        </w:rPr>
+        <w:t>hitos</w:t>
+      </w:r>
+      <w:proofErr w:type="spellEnd"/>
+      <w:r>
+        <w:rPr>
+          <w:rFonts w:ascii="Cambria" w:hAnsi="Cambria"/>
+          <w:sz w:val="24"/>
+          <w:szCs w:val="24"/>
+        </w:rPr>
+        <w:t xml:space="preserve">, </w:t>
+      </w:r>
+      <w:proofErr w:type="spellStart"/>
+      <w:r>
+        <w:rPr>
+          <w:rFonts w:ascii="Cambria" w:hAnsi="Cambria"/>
+          <w:sz w:val="24"/>
+          <w:szCs w:val="24"/>
+        </w:rPr>
+        <w:t>que</w:t>
+      </w:r>
+      <w:proofErr w:type="spellEnd"/>
+      <w:r>
+        <w:rPr>
+          <w:rFonts w:ascii="Cambria" w:hAnsi="Cambria"/>
+          <w:sz w:val="24"/>
+          <w:szCs w:val="24"/>
+        </w:rPr>
+        <w:t xml:space="preserve"> son puntos de control </w:t>
+      </w:r>
+      <w:proofErr w:type="spellStart"/>
+      <w:r>
+        <w:rPr>
+          <w:rFonts w:ascii="Cambria" w:hAnsi="Cambria"/>
+          <w:sz w:val="24"/>
+          <w:szCs w:val="24"/>
+        </w:rPr>
+        <w:t>que</w:t>
+      </w:r>
+      <w:proofErr w:type="spellEnd"/>
+      <w:r>
+        <w:rPr>
+          <w:rFonts w:ascii="Cambria" w:hAnsi="Cambria"/>
+          <w:sz w:val="24"/>
+          <w:szCs w:val="24"/>
+        </w:rPr>
+        <w:t xml:space="preserve"> </w:t>
+      </w:r>
+      <w:proofErr w:type="spellStart"/>
+      <w:r>
+        <w:rPr>
+          <w:rFonts w:ascii="Cambria" w:hAnsi="Cambria"/>
+          <w:sz w:val="24"/>
+          <w:szCs w:val="24"/>
+        </w:rPr>
+        <w:t>marcan</w:t>
+      </w:r>
+      <w:proofErr w:type="spellEnd"/>
+      <w:r>
+        <w:rPr>
+          <w:rFonts w:ascii="Cambria" w:hAnsi="Cambria"/>
+          <w:sz w:val="24"/>
+          <w:szCs w:val="24"/>
+        </w:rPr>
+        <w:t xml:space="preserve"> </w:t>
+      </w:r>
+      <w:proofErr w:type="spellStart"/>
+      <w:r>
+        <w:rPr>
+          <w:rFonts w:ascii="Cambria" w:hAnsi="Cambria"/>
+          <w:sz w:val="24"/>
+          <w:szCs w:val="24"/>
+        </w:rPr>
+        <w:t>en</w:t>
+      </w:r>
+      <w:proofErr w:type="spellEnd"/>
+      <w:r>
+        <w:rPr>
+          <w:rFonts w:ascii="Cambria" w:hAnsi="Cambria"/>
+          <w:sz w:val="24"/>
+          <w:szCs w:val="24"/>
+        </w:rPr>
+        <w:t xml:space="preserve"> </w:t>
+      </w:r>
+      <w:proofErr w:type="spellStart"/>
+      <w:r>
+        <w:rPr>
+          <w:rFonts w:ascii="Cambria" w:hAnsi="Cambria"/>
+          <w:sz w:val="24"/>
+          <w:szCs w:val="24"/>
+        </w:rPr>
+        <w:t>que</w:t>
+      </w:r>
+      <w:proofErr w:type="spellEnd"/>
+      <w:r>
+        <w:rPr>
+          <w:rFonts w:ascii="Cambria" w:hAnsi="Cambria"/>
+          <w:sz w:val="24"/>
+          <w:szCs w:val="24"/>
+        </w:rPr>
+        <w:t xml:space="preserve"> </w:t>
+      </w:r>
+      <w:proofErr w:type="spellStart"/>
+      <w:r>
+        <w:rPr>
+          <w:rFonts w:ascii="Cambria" w:hAnsi="Cambria"/>
+          <w:sz w:val="24"/>
+          <w:szCs w:val="24"/>
+        </w:rPr>
+        <w:t>progreso</w:t>
+      </w:r>
+      <w:proofErr w:type="spellEnd"/>
+      <w:r>
+        <w:rPr>
+          <w:rFonts w:ascii="Cambria" w:hAnsi="Cambria"/>
+          <w:sz w:val="24"/>
+          <w:szCs w:val="24"/>
+        </w:rPr>
+        <w:t xml:space="preserve"> o </w:t>
+      </w:r>
+      <w:proofErr w:type="spellStart"/>
+      <w:r>
+        <w:rPr>
+          <w:rFonts w:ascii="Cambria" w:hAnsi="Cambria"/>
+          <w:sz w:val="24"/>
+          <w:szCs w:val="24"/>
+        </w:rPr>
+        <w:t>estado</w:t>
+      </w:r>
+      <w:proofErr w:type="spellEnd"/>
+      <w:r>
+        <w:rPr>
+          <w:rFonts w:ascii="Cambria" w:hAnsi="Cambria"/>
+          <w:sz w:val="24"/>
+          <w:szCs w:val="24"/>
+        </w:rPr>
+        <w:t xml:space="preserve"> </w:t>
+      </w:r>
+      <w:proofErr w:type="spellStart"/>
+      <w:r>
+        <w:rPr>
+          <w:rFonts w:ascii="Cambria" w:hAnsi="Cambria"/>
+          <w:sz w:val="24"/>
+          <w:szCs w:val="24"/>
+        </w:rPr>
+        <w:t>tenemos</w:t>
+      </w:r>
+      <w:proofErr w:type="spellEnd"/>
+      <w:r>
+        <w:rPr>
+          <w:rFonts w:ascii="Cambria" w:hAnsi="Cambria"/>
+          <w:sz w:val="24"/>
+          <w:szCs w:val="24"/>
+        </w:rPr>
+        <w:t xml:space="preserve"> </w:t>
+      </w:r>
+      <w:proofErr w:type="spellStart"/>
+      <w:r>
+        <w:rPr>
+          <w:rFonts w:ascii="Cambria" w:hAnsi="Cambria"/>
+          <w:sz w:val="24"/>
+          <w:szCs w:val="24"/>
+        </w:rPr>
+        <w:t>el</w:t>
+      </w:r>
+      <w:proofErr w:type="spellEnd"/>
+      <w:r>
+        <w:rPr>
+          <w:rFonts w:ascii="Cambria" w:hAnsi="Cambria"/>
+          <w:sz w:val="24"/>
+          <w:szCs w:val="24"/>
+        </w:rPr>
+        <w:t xml:space="preserve"> </w:t>
+      </w:r>
+      <w:proofErr w:type="spellStart"/>
+      <w:r>
+        <w:rPr>
+          <w:rFonts w:ascii="Cambria" w:hAnsi="Cambria"/>
+          <w:sz w:val="24"/>
+          <w:szCs w:val="24"/>
+        </w:rPr>
+        <w:t>proyecto</w:t>
+      </w:r>
+      <w:proofErr w:type="spellEnd"/>
+      <w:r>
+        <w:rPr>
+          <w:rFonts w:ascii="Cambria" w:hAnsi="Cambria"/>
+          <w:sz w:val="24"/>
+          <w:szCs w:val="24"/>
+        </w:rPr>
+        <w:t xml:space="preserve">, </w:t>
+      </w:r>
+      <w:proofErr w:type="spellStart"/>
+      <w:r>
+        <w:rPr>
+          <w:rFonts w:ascii="Cambria" w:hAnsi="Cambria"/>
+          <w:sz w:val="24"/>
+          <w:szCs w:val="24"/>
+        </w:rPr>
+        <w:t>serían</w:t>
+      </w:r>
+      <w:proofErr w:type="spellEnd"/>
+      <w:r>
+        <w:rPr>
+          <w:rFonts w:ascii="Cambria" w:hAnsi="Cambria"/>
+          <w:sz w:val="24"/>
+          <w:szCs w:val="24"/>
+        </w:rPr>
+        <w:t xml:space="preserve"> </w:t>
+      </w:r>
+      <w:proofErr w:type="spellStart"/>
+      <w:r>
+        <w:rPr>
+          <w:rFonts w:ascii="Cambria" w:hAnsi="Cambria"/>
+          <w:sz w:val="24"/>
+          <w:szCs w:val="24"/>
+        </w:rPr>
+        <w:t>los</w:t>
+      </w:r>
+      <w:proofErr w:type="spellEnd"/>
+      <w:r>
+        <w:rPr>
+          <w:rFonts w:ascii="Cambria" w:hAnsi="Cambria"/>
+          <w:sz w:val="24"/>
+          <w:szCs w:val="24"/>
+        </w:rPr>
+        <w:t xml:space="preserve"> </w:t>
+      </w:r>
+      <w:proofErr w:type="spellStart"/>
+      <w:r>
+        <w:rPr>
+          <w:rFonts w:ascii="Cambria" w:hAnsi="Cambria"/>
+          <w:sz w:val="24"/>
+          <w:szCs w:val="24"/>
+        </w:rPr>
+        <w:t>siguientes</w:t>
+      </w:r>
+      <w:proofErr w:type="spellEnd"/>
+      <w:r>
+        <w:rPr>
+          <w:rFonts w:ascii="Cambria" w:hAnsi="Cambria"/>
+          <w:sz w:val="24"/>
+          <w:szCs w:val="24"/>
+        </w:rPr>
+        <w:t>:</w:t>
+      </w:r>
+    </w:p>
+    <w:p>
+      <w:pPr>
+        <w:pStyle w:val="Prrafodelista"/>
+        <w:numPr>
+          <w:ilvl w:val="0"/>
+          <w:numId w:val="1"/>
+        </w:numPr>
+        <w:rPr>
+          <w:rFonts w:ascii="Cambria" w:hAnsi="Cambria"/>
+        </w:rPr>
+      </w:pPr>
+      <w:r>
+        <w:rPr>
+          <w:rFonts w:ascii="Cambria" w:hAnsi="Cambria"/>
+          <w:b/>
+          <w:bCs/>
+        </w:rPr>
+        <w:t xml:space="preserve">Hito 1: </w:t>
+      </w:r>
+      <w:proofErr w:type="spellStart"/>
+      <w:r>
+        <w:rPr>
+          <w:rFonts w:ascii="Cambria" w:hAnsi="Cambria"/>
+        </w:rPr>
+        <w:t>Validacónm</w:t>
+      </w:r>
+      <w:proofErr w:type="spellEnd"/>
+      <w:r>
+        <w:rPr>
+          <w:rFonts w:ascii="Cambria" w:hAnsi="Cambria"/>
+        </w:rPr>
+        <w:t xml:space="preserve"> de los </w:t>
+      </w:r>
+      <w:proofErr w:type="spellStart"/>
+      <w:r>
+        <w:rPr>
+          <w:rFonts w:ascii="Cambria" w:hAnsi="Cambria"/>
+        </w:rPr>
+        <w:t>reqisitos</w:t>
+      </w:r>
+      <w:proofErr w:type="spellEnd"/>
+      <w:r>
+        <w:rPr>
+          <w:rFonts w:ascii="Cambria" w:hAnsi="Cambria"/>
+        </w:rPr>
+        <w:t xml:space="preserve"> y el funcionamiento general del sistema.</w:t>
+      </w:r>
+    </w:p>
+    <w:p>
+      <w:pPr>
+        <w:pStyle w:val="Prrafodelista"/>
+        <w:numPr>
+          <w:ilvl w:val="0"/>
+          <w:numId w:val="1"/>
+        </w:numPr>
+        <w:rPr>
+          <w:rFonts w:ascii="Cambria" w:hAnsi="Cambria"/>
+        </w:rPr>
+      </w:pPr>
+      <w:r>
+        <w:rPr>
+          <w:rFonts w:ascii="Cambria" w:hAnsi="Cambria"/>
+          <w:b/>
+          <w:bCs/>
+        </w:rPr>
+        <w:lastRenderedPageBreak/>
+        <w:t xml:space="preserve">Hito 2: </w:t>
+      </w:r>
+      <w:r>
+        <w:rPr>
+          <w:rFonts w:ascii="Cambria" w:hAnsi="Cambria"/>
+        </w:rPr>
+        <w:t xml:space="preserve">Diseño de la arquitectura general del </w:t>
+      </w:r>
+      <w:proofErr w:type="spellStart"/>
+      <w:r>
+        <w:rPr>
+          <w:rFonts w:ascii="Cambria" w:hAnsi="Cambria"/>
+        </w:rPr>
+        <w:t>sitema</w:t>
+      </w:r>
+      <w:proofErr w:type="spellEnd"/>
+      <w:r>
+        <w:rPr>
+          <w:rFonts w:ascii="Cambria" w:hAnsi="Cambria"/>
+        </w:rPr>
+        <w:t xml:space="preserve"> junto a los prototipos de interfaces y los diagramas de caso de uso </w:t>
+      </w:r>
+    </w:p>
+    <w:p>
+      <w:pPr>
+        <w:pStyle w:val="Prrafodelista"/>
+        <w:numPr>
+          <w:ilvl w:val="0"/>
+          <w:numId w:val="1"/>
+        </w:numPr>
+        <w:rPr>
+          <w:rFonts w:ascii="Cambria" w:hAnsi="Cambria"/>
+        </w:rPr>
+      </w:pPr>
+      <w:r>
+        <w:rPr>
+          <w:rFonts w:ascii="Cambria" w:hAnsi="Cambria"/>
+          <w:b/>
+          <w:bCs/>
+        </w:rPr>
+        <w:t xml:space="preserve">Hito 3: </w:t>
+      </w:r>
+      <w:r>
+        <w:rPr>
+          <w:rFonts w:ascii="Cambria" w:hAnsi="Cambria"/>
+        </w:rPr>
+        <w:t xml:space="preserve">Implementación del módulo 1 Introducción de manos, modo más base del que luego partimos para el resto de </w:t>
+      </w:r>
+      <w:proofErr w:type="gramStart"/>
+      <w:r>
+        <w:rPr>
+          <w:rFonts w:ascii="Cambria" w:hAnsi="Cambria"/>
+        </w:rPr>
+        <w:t>módulos</w:t>
+      </w:r>
+      <w:proofErr w:type="gramEnd"/>
+    </w:p>
+    <w:p>
+      <w:pPr>
+        <w:pStyle w:val="Prrafodelista"/>
+        <w:numPr>
+          <w:ilvl w:val="0"/>
+          <w:numId w:val="1"/>
+        </w:numPr>
+        <w:rPr>
+          <w:rFonts w:ascii="Cambria" w:hAnsi="Cambria"/>
+        </w:rPr>
+      </w:pPr>
+      <w:r>
+        <w:rPr>
+          <w:rFonts w:ascii="Cambria" w:hAnsi="Cambria"/>
+          <w:b/>
+          <w:bCs/>
+        </w:rPr>
+        <w:t xml:space="preserve">Hito 4: </w:t>
+      </w:r>
+      <w:r>
+        <w:rPr>
+          <w:rFonts w:ascii="Cambria" w:hAnsi="Cambria"/>
+        </w:rPr>
+        <w:t xml:space="preserve">Implementación del motor de simulación </w:t>
+      </w:r>
+      <w:proofErr w:type="spellStart"/>
+      <w:r>
+        <w:rPr>
+          <w:rFonts w:ascii="Cambria" w:hAnsi="Cambria"/>
+        </w:rPr>
+        <w:t>MonteCarlo</w:t>
+      </w:r>
+      <w:proofErr w:type="spellEnd"/>
+      <w:r>
+        <w:rPr>
+          <w:rFonts w:ascii="Cambria" w:hAnsi="Cambria"/>
+        </w:rPr>
+        <w:t>, modo ya funcional.</w:t>
+      </w:r>
+    </w:p>
+    <w:p>
+      <w:pPr>
+        <w:pStyle w:val="Prrafodelista"/>
+        <w:numPr>
+          <w:ilvl w:val="0"/>
+          <w:numId w:val="1"/>
+        </w:numPr>
+        <w:rPr>
+          <w:rFonts w:ascii="Cambria" w:hAnsi="Cambria"/>
+        </w:rPr>
+      </w:pPr>
+      <w:r>
+        <w:rPr>
+          <w:rFonts w:ascii="Cambria" w:hAnsi="Cambria"/>
+          <w:b/>
+          <w:bCs/>
+        </w:rPr>
+        <w:t xml:space="preserve">Hito 5: </w:t>
+      </w:r>
+      <w:r>
+        <w:rPr>
+          <w:rFonts w:ascii="Cambria" w:hAnsi="Cambria"/>
+        </w:rPr>
+        <w:t xml:space="preserve">Integración de todos los </w:t>
+      </w:r>
+      <w:proofErr w:type="spellStart"/>
+      <w:r>
+        <w:rPr>
+          <w:rFonts w:ascii="Cambria" w:hAnsi="Cambria"/>
+        </w:rPr>
+        <w:t>modulos</w:t>
+      </w:r>
+      <w:proofErr w:type="spellEnd"/>
+      <w:r>
+        <w:rPr>
+          <w:rFonts w:ascii="Cambria" w:hAnsi="Cambria"/>
+        </w:rPr>
+        <w:t xml:space="preserve"> principales (</w:t>
+      </w:r>
+      <w:proofErr w:type="spellStart"/>
+      <w:r>
+        <w:rPr>
+          <w:rFonts w:ascii="Cambria" w:hAnsi="Cambria"/>
+        </w:rPr>
+        <w:t>reomendaciones</w:t>
+      </w:r>
+      <w:proofErr w:type="spellEnd"/>
+      <w:r>
+        <w:rPr>
+          <w:rFonts w:ascii="Cambria" w:hAnsi="Cambria"/>
+        </w:rPr>
+        <w:t xml:space="preserve">, </w:t>
+      </w:r>
+      <w:proofErr w:type="spellStart"/>
+      <w:r>
+        <w:rPr>
+          <w:rFonts w:ascii="Cambria" w:hAnsi="Cambria"/>
+        </w:rPr>
+        <w:t>estadisticas</w:t>
+      </w:r>
+      <w:proofErr w:type="spellEnd"/>
+      <w:r>
+        <w:rPr>
+          <w:rFonts w:ascii="Cambria" w:hAnsi="Cambria"/>
+        </w:rPr>
+        <w:t>, introducción de manos).</w:t>
+      </w:r>
+    </w:p>
+    <w:p>
+      <w:pPr>
+        <w:pStyle w:val="Prrafodelista"/>
+        <w:numPr>
+          <w:ilvl w:val="0"/>
+          <w:numId w:val="1"/>
+        </w:numPr>
+        <w:rPr>
+          <w:rFonts w:ascii="Cambria" w:hAnsi="Cambria"/>
+        </w:rPr>
+      </w:pPr>
+      <w:r>
+        <w:rPr>
+          <w:rFonts w:ascii="Cambria" w:hAnsi="Cambria"/>
+          <w:b/>
+          <w:bCs/>
+        </w:rPr>
+        <w:t xml:space="preserve">Hito 6: </w:t>
+      </w:r>
+      <w:r>
+        <w:rPr>
+          <w:rFonts w:ascii="Cambria" w:hAnsi="Cambria"/>
+        </w:rPr>
+        <w:t xml:space="preserve">Finalización de las </w:t>
+      </w:r>
+      <w:proofErr w:type="gramStart"/>
+      <w:r>
+        <w:rPr>
+          <w:rFonts w:ascii="Cambria" w:hAnsi="Cambria"/>
+        </w:rPr>
+        <w:t>pruebas ,</w:t>
+      </w:r>
+      <w:proofErr w:type="gramEnd"/>
+      <w:r>
+        <w:rPr>
+          <w:rFonts w:ascii="Cambria" w:hAnsi="Cambria"/>
+        </w:rPr>
+        <w:t xml:space="preserve"> con sus correspondientes resultados documentados y errores corregidos.</w:t>
+      </w:r>
+    </w:p>
+    <w:p>
+      <w:pPr>
+        <w:pStyle w:val="Prrafodelista"/>
+        <w:numPr>
+          <w:ilvl w:val="0"/>
+          <w:numId w:val="1"/>
+        </w:numPr>
+        <w:rPr>
+          <w:rFonts w:ascii="Cambria" w:hAnsi="Cambria"/>
+        </w:rPr>
+      </w:pPr>
+      <w:r>
+        <w:rPr>
+          <w:rFonts w:ascii="Cambria" w:hAnsi="Cambria"/>
+          <w:b/>
+          <w:bCs/>
+        </w:rPr>
+        <w:t xml:space="preserve">Hito 7:  </w:t>
+      </w:r>
+      <w:r>
+        <w:rPr>
+          <w:rFonts w:ascii="Cambria" w:hAnsi="Cambria"/>
+        </w:rPr>
+        <w:t>Documentación completa, manual de usuario Versión final y estable.</w:t>
       </w:r>
     </w:p>
     <w:p/>
@@ -3837,6 +4927,127 @@
     </w:sectPr>
   </w:body>
 </w:document>
+</file>
+
+<file path=word/numbering.xml><?xml version="1.0" encoding="utf-8"?>
+<w:numbering xmlns:wpc="http://schemas.microsoft.com/office/word/2010/wordprocessingCanvas" xmlns:cx="http://schemas.microsoft.com/office/drawing/2014/chartex" xmlns:cx1="http://schemas.microsoft.com/office/drawing/2015/9/8/chartex" xmlns:cx2="http://schemas.microsoft.com/office/drawing/2015/10/21/chartex" xmlns:cx3="http://schemas.microsoft.com/office/drawing/2016/5/9/chartex" xmlns:cx4="http://schemas.microsoft.com/office/drawing/2016/5/10/chartex" xmlns:cx5="http://schemas.microsoft.com/office/drawing/2016/5/11/chartex" xmlns:cx6="http://schemas.microsoft.com/office/drawing/2016/5/12/chartex" xmlns:cx7="http://schemas.microsoft.com/office/drawing/2016/5/13/chartex" xmlns:cx8="http://schemas.microsoft.com/office/drawing/2016/5/14/chartex" xmlns:mc="http://schemas.openxmlformats.org/markup-compatibility/2006" xmlns:aink="http://schemas.microsoft.com/office/drawing/2016/ink" xmlns:am3d="http://schemas.microsoft.com/office/drawing/2017/model3d" xmlns:o="urn:schemas-microsoft-com:office:office" xmlns:oel="http://schemas.microsoft.com/office/2019/extlst" xmlns:r="http://schemas.openxmlformats.org/officeDocument/2006/relationships" xmlns:m="http://schemas.openxmlformats.org/officeDocument/2006/math" xmlns:v="urn:schemas-microsoft-com:vml" xmlns:wp14="http://schemas.microsoft.com/office/word/2010/wordprocessingDrawing" xmlns:wp="http://schemas.openxmlformats.org/drawingml/2006/wordprocessingDrawing" xmlns:w10="urn:schemas-microsoft-com:office:word" xmlns:w="http://schemas.openxmlformats.org/wordprocessingml/2006/main" xmlns:w14="http://schemas.microsoft.com/office/word/2010/wordml" xmlns:w15="http://schemas.microsoft.com/office/word/2012/wordml" xmlns:w16cex="http://schemas.microsoft.com/office/word/2018/wordml/cex" xmlns:w16cid="http://schemas.microsoft.com/office/word/2016/wordml/cid" xmlns:w16="http://schemas.microsoft.com/office/word/2018/wordml" xmlns:w16du="http://schemas.microsoft.com/office/word/2023/wordml/word16du" xmlns:w16sdtdh="http://schemas.microsoft.com/office/word/2020/wordml/sdtdatahash" xmlns:w16sdtfl="http://schemas.microsoft.com/office/word/2024/wordml/sdtformatlock" xmlns:w16se="http://schemas.microsoft.com/office/word/2015/wordml/symex" xmlns:wpg="http://schemas.microsoft.com/office/word/2010/wordprocessingGroup" xmlns:wpi="http://schemas.microsoft.com/office/word/2010/wordprocessingInk" xmlns:wne="http://schemas.microsoft.com/office/word/2006/wordml" xmlns:wps="http://schemas.microsoft.com/office/word/2010/wordprocessingShape" mc:Ignorable="w14 w15 w16se w16cid w16 w16cex w16sdtdh w16sdtfl w16du wp14">
+  <w:abstractNum w:abstractNumId="0" w15:restartNumberingAfterBreak="0">
+    <w:nsid w:val="7E53C354"/>
+    <w:multiLevelType w:val="hybridMultilevel"/>
+    <w:tmpl w:val="137A987C"/>
+    <w:lvl w:ilvl="0" w:tplc="443881BC">
+      <w:start w:val="1"/>
+      <w:numFmt w:val="bullet"/>
+      <w:lvlText w:val=""/>
+      <w:lvlJc w:val="left"/>
+      <w:pPr>
+        <w:ind w:left="720" w:hanging="360"/>
+      </w:pPr>
+      <w:rPr>
+        <w:rFonts w:ascii="Symbol" w:hAnsi="Symbol" w:hint="default"/>
+      </w:rPr>
+    </w:lvl>
+    <w:lvl w:ilvl="1" w:tplc="AA564880">
+      <w:start w:val="1"/>
+      <w:numFmt w:val="bullet"/>
+      <w:lvlText w:val="o"/>
+      <w:lvlJc w:val="left"/>
+      <w:pPr>
+        <w:ind w:left="1440" w:hanging="360"/>
+      </w:pPr>
+      <w:rPr>
+        <w:rFonts w:ascii="Courier New" w:hAnsi="Courier New" w:hint="default"/>
+      </w:rPr>
+    </w:lvl>
+    <w:lvl w:ilvl="2" w:tplc="EB384660">
+      <w:start w:val="1"/>
+      <w:numFmt w:val="bullet"/>
+      <w:lvlText w:val=""/>
+      <w:lvlJc w:val="left"/>
+      <w:pPr>
+        <w:ind w:left="2160" w:hanging="360"/>
+      </w:pPr>
+      <w:rPr>
+        <w:rFonts w:ascii="Wingdings" w:hAnsi="Wingdings" w:hint="default"/>
+      </w:rPr>
+    </w:lvl>
+    <w:lvl w:ilvl="3" w:tplc="353CA0BA">
+      <w:start w:val="1"/>
+      <w:numFmt w:val="bullet"/>
+      <w:lvlText w:val=""/>
+      <w:lvlJc w:val="left"/>
+      <w:pPr>
+        <w:ind w:left="2880" w:hanging="360"/>
+      </w:pPr>
+      <w:rPr>
+        <w:rFonts w:ascii="Symbol" w:hAnsi="Symbol" w:hint="default"/>
+      </w:rPr>
+    </w:lvl>
+    <w:lvl w:ilvl="4" w:tplc="830CCC5C">
+      <w:start w:val="1"/>
+      <w:numFmt w:val="bullet"/>
+      <w:lvlText w:val="o"/>
+      <w:lvlJc w:val="left"/>
+      <w:pPr>
+        <w:ind w:left="3600" w:hanging="360"/>
+      </w:pPr>
+      <w:rPr>
+        <w:rFonts w:ascii="Courier New" w:hAnsi="Courier New" w:hint="default"/>
+      </w:rPr>
+    </w:lvl>
+    <w:lvl w:ilvl="5" w:tplc="65303CB0">
+      <w:start w:val="1"/>
+      <w:numFmt w:val="bullet"/>
+      <w:lvlText w:val=""/>
+      <w:lvlJc w:val="left"/>
+      <w:pPr>
+        <w:ind w:left="4320" w:hanging="360"/>
+      </w:pPr>
+      <w:rPr>
+        <w:rFonts w:ascii="Wingdings" w:hAnsi="Wingdings" w:hint="default"/>
+      </w:rPr>
+    </w:lvl>
+    <w:lvl w:ilvl="6" w:tplc="A64C361C">
+      <w:start w:val="1"/>
+      <w:numFmt w:val="bullet"/>
+      <w:lvlText w:val=""/>
+      <w:lvlJc w:val="left"/>
+      <w:pPr>
+        <w:ind w:left="5040" w:hanging="360"/>
+      </w:pPr>
+      <w:rPr>
+        <w:rFonts w:ascii="Symbol" w:hAnsi="Symbol" w:hint="default"/>
+      </w:rPr>
+    </w:lvl>
+    <w:lvl w:ilvl="7" w:tplc="58FA05EC">
+      <w:start w:val="1"/>
+      <w:numFmt w:val="bullet"/>
+      <w:lvlText w:val="o"/>
+      <w:lvlJc w:val="left"/>
+      <w:pPr>
+        <w:ind w:left="5760" w:hanging="360"/>
+      </w:pPr>
+      <w:rPr>
+        <w:rFonts w:ascii="Courier New" w:hAnsi="Courier New" w:hint="default"/>
+      </w:rPr>
+    </w:lvl>
+    <w:lvl w:ilvl="8" w:tplc="683C583A">
+      <w:start w:val="1"/>
+      <w:numFmt w:val="bullet"/>
+      <w:lvlText w:val=""/>
+      <w:lvlJc w:val="left"/>
+      <w:pPr>
+        <w:ind w:left="6480" w:hanging="360"/>
+      </w:pPr>
+      <w:rPr>
+        <w:rFonts w:ascii="Wingdings" w:hAnsi="Wingdings" w:hint="default"/>
+      </w:rPr>
+    </w:lvl>
+  </w:abstractNum>
+  <w:num w:numId="1" w16cid:durableId="541406955">
+    <w:abstractNumId w:val="0"/>
+  </w:num>
+</w:numbering>
 </file>
 
 <file path=word/styles.xml><?xml version="1.0" encoding="utf-8"?>

</xml_diff>